<commit_message>
my word is Modified
</commit_message>
<xml_diff>
--- a/MyWord.docx
+++ b/MyWord.docx
@@ -12,8 +12,15 @@
         <w:rPr>
           <w:lang w:val="en-US"/>
         </w:rPr>
-        <w:t>isdifjsdkla</w:t>
+        <w:t>It is changed.</w:t>
       </w:r>
+    </w:p>
+    <w:p>
+      <w:pPr>
+        <w:rPr>
+          <w:lang w:val="en-US"/>
+        </w:rPr>
+      </w:pPr>
     </w:p>
     <w:sectPr>
       <w:pgSz w:w="11906" w:h="16838"/>

</xml_diff>